<commit_message>
Relatório de Testes - Primeiros Erros
</commit_message>
<xml_diff>
--- a/Testes/RM.docx
+++ b/Testes/RM.docx
@@ -9,15 +9,7 @@
     </w:p>
     <w:p>
       <w:r>
-        <w:t xml:space="preserve">Nome: Mariana </w:t>
-      </w:r>
-      <w:proofErr w:type="spellStart"/>
-      <w:r>
-        <w:t>Michelotti</w:t>
-      </w:r>
-      <w:proofErr w:type="spellEnd"/>
-      <w:r>
-        <w:t xml:space="preserve"> Maciel dos Santos</w:t>
+        <w:t>Nome: Mariana Michelotti Maciel dos Santos</w:t>
       </w:r>
     </w:p>
     <w:p>
@@ -26,7 +18,7 @@
           <w:noProof/>
         </w:rPr>
         <w:drawing>
-          <wp:inline distT="0" distB="0" distL="0" distR="0" wp14:anchorId="6CC64C77" wp14:editId="3BA0C0A1">
+          <wp:inline distT="0" distB="0" distL="0" distR="0" wp14:anchorId="4C4274E9" wp14:editId="2C8BF646">
             <wp:extent cx="5000625" cy="4457700"/>
             <wp:effectExtent l="0" t="0" r="9525" b="0"/>
             <wp:docPr id="1" name="Imagem 1"/>
@@ -62,7 +54,18 @@
         </w:drawing>
       </w:r>
     </w:p>
-    <w:p/>
+    <w:p>
+      <w:r>
+        <w:rPr>
+          <w:b/>
+          <w:bCs/>
+        </w:rPr>
+        <w:t>Erros encontrados na primeira rodada de testes:</w:t>
+      </w:r>
+      <w:r>
+        <w:t xml:space="preserve"> A tipo de variável “Resposta” não existe e o método deveria estar esperando um tipo String por isso não entra na JUNIT e o teste encontra diversos problemas para ser executado</w:t>
+      </w:r>
+    </w:p>
     <w:p/>
     <w:sectPr>
       <w:pgSz w:w="11906" w:h="16838"/>

</xml_diff>

<commit_message>
Relatório de Testes - Ajustes
</commit_message>
<xml_diff>
--- a/Testes/RM.docx
+++ b/Testes/RM.docx
@@ -9,7 +9,15 @@
     </w:p>
     <w:p>
       <w:r>
-        <w:t>Nome: Mariana Michelotti Maciel dos Santos</w:t>
+        <w:t xml:space="preserve">Nome: Mariana </w:t>
+      </w:r>
+      <w:proofErr w:type="spellStart"/>
+      <w:r>
+        <w:t>Michelotti</w:t>
+      </w:r>
+      <w:proofErr w:type="spellEnd"/>
+      <w:r>
+        <w:t xml:space="preserve"> Maciel dos Santos</w:t>
       </w:r>
     </w:p>
     <w:p>
@@ -63,10 +71,86 @@
         <w:t>Erros encontrados na primeira rodada de testes:</w:t>
       </w:r>
       <w:r>
-        <w:t xml:space="preserve"> A tipo de variável “Resposta” não existe e o método deveria estar esperando um tipo String por isso não entra na JUNIT e o teste encontra diversos problemas para ser executado</w:t>
+        <w:t xml:space="preserve"> A tipo de variável “Resposta” não existe e o método deveria estar esperando um tipo </w:t>
+      </w:r>
+      <w:proofErr w:type="spellStart"/>
+      <w:r>
+        <w:t>String</w:t>
+      </w:r>
+      <w:proofErr w:type="spellEnd"/>
+      <w:r>
+        <w:t xml:space="preserve"> por isso não entra na JUNIT e o teste encontra diversos problemas para ser executado</w:t>
       </w:r>
     </w:p>
     <w:p/>
+    <w:p>
+      <w:r>
+        <w:rPr>
+          <w:noProof/>
+        </w:rPr>
+        <w:lastRenderedPageBreak/>
+        <w:drawing>
+          <wp:inline distT="0" distB="0" distL="0" distR="0" wp14:anchorId="7DD76A23" wp14:editId="4C0FAA10">
+            <wp:extent cx="5353050" cy="3028950"/>
+            <wp:effectExtent l="0" t="0" r="0" b="0"/>
+            <wp:docPr id="2" name="Imagem 2"/>
+            <wp:cNvGraphicFramePr>
+              <a:graphicFrameLocks xmlns:a="http://schemas.openxmlformats.org/drawingml/2006/main" noChangeAspect="1"/>
+            </wp:cNvGraphicFramePr>
+            <a:graphic xmlns:a="http://schemas.openxmlformats.org/drawingml/2006/main">
+              <a:graphicData uri="http://schemas.openxmlformats.org/drawingml/2006/picture">
+                <pic:pic xmlns:pic="http://schemas.openxmlformats.org/drawingml/2006/picture">
+                  <pic:nvPicPr>
+                    <pic:cNvPr id="1" name=""/>
+                    <pic:cNvPicPr/>
+                  </pic:nvPicPr>
+                  <pic:blipFill>
+                    <a:blip r:embed="rId5"/>
+                    <a:stretch>
+                      <a:fillRect/>
+                    </a:stretch>
+                  </pic:blipFill>
+                  <pic:spPr>
+                    <a:xfrm>
+                      <a:off x="0" y="0"/>
+                      <a:ext cx="5353050" cy="3028950"/>
+                    </a:xfrm>
+                    <a:prstGeom prst="rect">
+                      <a:avLst/>
+                    </a:prstGeom>
+                  </pic:spPr>
+                </pic:pic>
+              </a:graphicData>
+            </a:graphic>
+          </wp:inline>
+        </w:drawing>
+      </w:r>
+    </w:p>
+    <w:p>
+      <w:r>
+        <w:rPr>
+          <w:b/>
+          <w:bCs/>
+        </w:rPr>
+        <w:t>Ajustes realizados:</w:t>
+      </w:r>
+      <w:r>
+        <w:t xml:space="preserve"> O tipo de variável de Resposta para um tipo </w:t>
+      </w:r>
+      <w:proofErr w:type="spellStart"/>
+      <w:r>
+        <w:t>String</w:t>
+      </w:r>
+      <w:proofErr w:type="spellEnd"/>
+      <w:r>
+        <w:t xml:space="preserve"> no método e as validações foram alteradas para um formato </w:t>
+      </w:r>
+      <w:proofErr w:type="spellStart"/>
+      <w:r>
+        <w:t>string</w:t>
+      </w:r>
+      <w:proofErr w:type="spellEnd"/>
+    </w:p>
     <w:sectPr>
       <w:pgSz w:w="11906" w:h="16838"/>
       <w:pgMar w:top="1417" w:right="1701" w:bottom="1417" w:left="1701" w:header="708" w:footer="708" w:gutter="0"/>

</xml_diff>

<commit_message>
Relatório Testes - Erros nos métodos
</commit_message>
<xml_diff>
--- a/Testes/RM.docx
+++ b/Testes/RM.docx
@@ -9,15 +9,7 @@
     </w:p>
     <w:p>
       <w:r>
-        <w:t xml:space="preserve">Nome: Mariana </w:t>
-      </w:r>
-      <w:proofErr w:type="spellStart"/>
-      <w:r>
-        <w:t>Michelotti</w:t>
-      </w:r>
-      <w:proofErr w:type="spellEnd"/>
-      <w:r>
-        <w:t xml:space="preserve"> Maciel dos Santos</w:t>
+        <w:t>Nome: Mariana Michelotti Maciel dos Santos</w:t>
       </w:r>
     </w:p>
     <w:p>
@@ -71,15 +63,7 @@
         <w:t>Erros encontrados na primeira rodada de testes:</w:t>
       </w:r>
       <w:r>
-        <w:t xml:space="preserve"> A tipo de variável “Resposta” não existe e o método deveria estar esperando um tipo </w:t>
-      </w:r>
-      <w:proofErr w:type="spellStart"/>
-      <w:r>
-        <w:t>String</w:t>
-      </w:r>
-      <w:proofErr w:type="spellEnd"/>
-      <w:r>
-        <w:t xml:space="preserve"> por isso não entra na JUNIT e o teste encontra diversos problemas para ser executado</w:t>
+        <w:t xml:space="preserve"> A tipo de variável “Resposta” não existe e o método deveria estar esperando um tipo String por isso não entra na JUNIT e o teste encontra diversos problemas para ser executado</w:t>
       </w:r>
     </w:p>
     <w:p/>
@@ -135,21 +119,98 @@
         <w:t>Ajustes realizados:</w:t>
       </w:r>
       <w:r>
-        <w:t xml:space="preserve"> O tipo de variável de Resposta para um tipo </w:t>
-      </w:r>
-      <w:proofErr w:type="spellStart"/>
-      <w:r>
-        <w:t>String</w:t>
-      </w:r>
-      <w:proofErr w:type="spellEnd"/>
-      <w:r>
-        <w:t xml:space="preserve"> no método e as validações foram alteradas para um formato </w:t>
-      </w:r>
-      <w:proofErr w:type="spellStart"/>
-      <w:r>
-        <w:t>string</w:t>
-      </w:r>
-      <w:proofErr w:type="spellEnd"/>
+        <w:t xml:space="preserve"> O tipo de variável de Resposta para um tipo String no método e as validações foram alteradas para um formato string</w:t>
+      </w:r>
+    </w:p>
+    <w:p/>
+    <w:p>
+      <w:r>
+        <w:rPr>
+          <w:noProof/>
+        </w:rPr>
+        <w:drawing>
+          <wp:inline distT="0" distB="0" distL="0" distR="0" wp14:anchorId="27357FAC" wp14:editId="4A6FAE1E">
+            <wp:extent cx="4276725" cy="876300"/>
+            <wp:effectExtent l="0" t="0" r="9525" b="0"/>
+            <wp:docPr id="3" name="Imagem 3"/>
+            <wp:cNvGraphicFramePr>
+              <a:graphicFrameLocks xmlns:a="http://schemas.openxmlformats.org/drawingml/2006/main" noChangeAspect="1"/>
+            </wp:cNvGraphicFramePr>
+            <a:graphic xmlns:a="http://schemas.openxmlformats.org/drawingml/2006/main">
+              <a:graphicData uri="http://schemas.openxmlformats.org/drawingml/2006/picture">
+                <pic:pic xmlns:pic="http://schemas.openxmlformats.org/drawingml/2006/picture">
+                  <pic:nvPicPr>
+                    <pic:cNvPr id="1" name=""/>
+                    <pic:cNvPicPr/>
+                  </pic:nvPicPr>
+                  <pic:blipFill>
+                    <a:blip r:embed="rId6"/>
+                    <a:stretch>
+                      <a:fillRect/>
+                    </a:stretch>
+                  </pic:blipFill>
+                  <pic:spPr>
+                    <a:xfrm>
+                      <a:off x="0" y="0"/>
+                      <a:ext cx="4276725" cy="876300"/>
+                    </a:xfrm>
+                    <a:prstGeom prst="rect">
+                      <a:avLst/>
+                    </a:prstGeom>
+                  </pic:spPr>
+                </pic:pic>
+              </a:graphicData>
+            </a:graphic>
+          </wp:inline>
+        </w:drawing>
+      </w:r>
+    </w:p>
+    <w:p>
+      <w:r>
+        <w:rPr>
+          <w:noProof/>
+        </w:rPr>
+        <w:drawing>
+          <wp:inline distT="0" distB="0" distL="0" distR="0" wp14:anchorId="500FF8C3" wp14:editId="0FC73566">
+            <wp:extent cx="2105025" cy="152400"/>
+            <wp:effectExtent l="0" t="0" r="9525" b="0"/>
+            <wp:docPr id="4" name="Imagem 4"/>
+            <wp:cNvGraphicFramePr>
+              <a:graphicFrameLocks xmlns:a="http://schemas.openxmlformats.org/drawingml/2006/main" noChangeAspect="1"/>
+            </wp:cNvGraphicFramePr>
+            <a:graphic xmlns:a="http://schemas.openxmlformats.org/drawingml/2006/main">
+              <a:graphicData uri="http://schemas.openxmlformats.org/drawingml/2006/picture">
+                <pic:pic xmlns:pic="http://schemas.openxmlformats.org/drawingml/2006/picture">
+                  <pic:nvPicPr>
+                    <pic:cNvPr id="1" name=""/>
+                    <pic:cNvPicPr/>
+                  </pic:nvPicPr>
+                  <pic:blipFill>
+                    <a:blip r:embed="rId7"/>
+                    <a:stretch>
+                      <a:fillRect/>
+                    </a:stretch>
+                  </pic:blipFill>
+                  <pic:spPr>
+                    <a:xfrm>
+                      <a:off x="0" y="0"/>
+                      <a:ext cx="2105025" cy="152400"/>
+                    </a:xfrm>
+                    <a:prstGeom prst="rect">
+                      <a:avLst/>
+                    </a:prstGeom>
+                  </pic:spPr>
+                </pic:pic>
+              </a:graphicData>
+            </a:graphic>
+          </wp:inline>
+        </w:drawing>
+      </w:r>
+    </w:p>
+    <w:p>
+      <w:r>
+        <w:t>O teste foi realizado novamente e não houve um erro e sim uma falha de que o resultado esperado é diferente do real. Como podemos ver o resultado esperado desse método era 0, mas o resultado real veio como 10</w:t>
+      </w:r>
     </w:p>
     <w:sectPr>
       <w:pgSz w:w="11906" w:h="16838"/>

</xml_diff>